<commit_message>
adding in appendix for data prep tools
</commit_message>
<xml_diff>
--- a/toc/ToC7.docx
+++ b/toc/ToC7.docx
@@ -84,7 +84,15 @@
         <w:pStyle w:val="H3"/>
       </w:pPr>
       <w:r>
-        <w:t>I think we’d want a few anecdotes here to demonstrate the power of learning from data.  (rather important out of the gate)</w:t>
+        <w:t>I think we’d want a few anecdotes here to demonstrate the power of learning from data.  (</w:t>
+      </w:r>
+      <w:proofErr w:type="gramStart"/>
+      <w:r>
+        <w:t>rather</w:t>
+      </w:r>
+      <w:proofErr w:type="gramEnd"/>
+      <w:r>
+        <w:t xml:space="preserve"> important out of the gate)</w:t>
       </w:r>
     </w:p>
     <w:p>
@@ -106,8 +114,13 @@
         <w:t>Use Case</w:t>
       </w:r>
       <w:r>
-        <w:t>: Agriculture -&gt; Agri-infomatics</w:t>
-      </w:r>
+        <w:t xml:space="preserve">: Agriculture -&gt; </w:t>
+      </w:r>
+      <w:proofErr w:type="spellStart"/>
+      <w:r>
+        <w:t>Agri-infomatics</w:t>
+      </w:r>
+      <w:proofErr w:type="spellEnd"/>
     </w:p>
     <w:p>
       <w:pPr>
@@ -127,9 +140,11 @@
       <w:pPr>
         <w:pStyle w:val="Heading4"/>
       </w:pPr>
+      <w:proofErr w:type="gramStart"/>
       <w:r>
         <w:t>Really important to establish why people will want to do this, or bad things if they don’t.</w:t>
       </w:r>
+      <w:proofErr w:type="gramEnd"/>
     </w:p>
     <w:p>
       <w:pPr>
@@ -179,7 +194,15 @@
         <w:t>th</w:t>
       </w:r>
       <w:r>
-        <w:t xml:space="preserve"> century, it wasn’t until the printing press of the 15</w:t>
+        <w:t xml:space="preserve"> </w:t>
+      </w:r>
+      <w:proofErr w:type="gramStart"/>
+      <w:r>
+        <w:t>century,</w:t>
+      </w:r>
+      <w:proofErr w:type="gramEnd"/>
+      <w:r>
+        <w:t xml:space="preserve"> it wasn’t until the printing press of the 15</w:t>
       </w:r>
       <w:r>
         <w:rPr>
@@ -195,8 +218,13 @@
       <w:pPr>
         <w:pStyle w:val="Heading4"/>
       </w:pPr>
-      <w:r>
-        <w:t>gambling drives this notion of “risk”</w:t>
+      <w:proofErr w:type="gramStart"/>
+      <w:r>
+        <w:t>gambling</w:t>
+      </w:r>
+      <w:proofErr w:type="gramEnd"/>
+      <w:r>
+        <w:t xml:space="preserve"> drives this notion of “risk”</w:t>
       </w:r>
       <w:r>
         <w:t xml:space="preserve"> (Pascal)</w:t>
@@ -247,8 +275,13 @@
       <w:pPr>
         <w:pStyle w:val="Heading4"/>
       </w:pPr>
-      <w:r>
-        <w:t xml:space="preserve">Tukey introduces </w:t>
+      <w:proofErr w:type="spellStart"/>
+      <w:r>
+        <w:t>Tukey</w:t>
+      </w:r>
+      <w:proofErr w:type="spellEnd"/>
+      <w:r>
+        <w:t xml:space="preserve"> introduces </w:t>
       </w:r>
       <w:r>
         <w:t xml:space="preserve">[exploratory] </w:t>
@@ -316,18 +349,38 @@
         <w:pStyle w:val="H3"/>
         <w:ind w:left="720"/>
       </w:pPr>
-      <w:r>
-        <w:t>Data analysis assists our thinking, it does not replace it</w:t>
-      </w:r>
+      <w:proofErr w:type="gramStart"/>
+      <w:r>
+        <w:t>Data analysis assists our thinking</w:t>
+      </w:r>
+      <w:proofErr w:type="gramEnd"/>
+      <w:r>
+        <w:t xml:space="preserve">, </w:t>
+      </w:r>
+      <w:proofErr w:type="gramStart"/>
+      <w:r>
+        <w:t>it does not replace it</w:t>
+      </w:r>
+      <w:proofErr w:type="gramEnd"/>
     </w:p>
     <w:p>
       <w:pPr>
         <w:pStyle w:val="H3"/>
         <w:ind w:left="720"/>
       </w:pPr>
-      <w:r>
-        <w:t>Data analysis assists our thinking, it does not replace it</w:t>
-      </w:r>
+      <w:proofErr w:type="gramStart"/>
+      <w:r>
+        <w:t>Data analysis assists our thinking</w:t>
+      </w:r>
+      <w:proofErr w:type="gramEnd"/>
+      <w:r>
+        <w:t xml:space="preserve">, </w:t>
+      </w:r>
+      <w:proofErr w:type="gramStart"/>
+      <w:r>
+        <w:t>it does not replace it</w:t>
+      </w:r>
+      <w:proofErr w:type="gramEnd"/>
     </w:p>
     <w:p>
       <w:pPr>
@@ -391,7 +444,15 @@
         <w:pStyle w:val="H3"/>
       </w:pPr>
       <w:r>
-        <w:t>…and creating graphics from these</w:t>
+        <w:t>…</w:t>
+      </w:r>
+      <w:proofErr w:type="gramStart"/>
+      <w:r>
+        <w:t>and</w:t>
+      </w:r>
+      <w:proofErr w:type="gramEnd"/>
+      <w:r>
+        <w:t xml:space="preserve"> creating graphics from these</w:t>
       </w:r>
     </w:p>
     <w:p>
@@ -496,7 +557,15 @@
         <w:pStyle w:val="Heading4"/>
       </w:pPr>
       <w:r>
-        <w:t>Central Tendancy: Mean, mode, median</w:t>
+        <w:t xml:space="preserve">Central </w:t>
+      </w:r>
+      <w:proofErr w:type="spellStart"/>
+      <w:r>
+        <w:t>Tendancy</w:t>
+      </w:r>
+      <w:proofErr w:type="spellEnd"/>
+      <w:r>
+        <w:t>: Mean, mode, median</w:t>
       </w:r>
     </w:p>
     <w:p>
@@ -539,11 +608,16 @@
         <w:pStyle w:val="H2"/>
       </w:pPr>
       <w:r>
-        <w:t>Deciphering the not-so-secret secret of data analysis: Data m</w:t>
+        <w:t xml:space="preserve">Deciphering the not-so-secret secret of data analysis: Data </w:t>
+      </w:r>
+      <w:proofErr w:type="spellStart"/>
+      <w:r>
+        <w:t>m</w:t>
       </w:r>
       <w:r>
         <w:t>unging</w:t>
       </w:r>
+      <w:proofErr w:type="spellEnd"/>
     </w:p>
     <w:p>
       <w:pPr>
@@ -619,11 +693,16 @@
         <w:pStyle w:val="H2"/>
       </w:pPr>
       <w:r>
-        <w:t>Exploring the dark art of data mu</w:t>
+        <w:t xml:space="preserve">Exploring the dark art of data </w:t>
+      </w:r>
+      <w:proofErr w:type="spellStart"/>
+      <w:r>
+        <w:t>mu</w:t>
       </w:r>
       <w:r>
         <w:t>nging</w:t>
       </w:r>
+      <w:proofErr w:type="spellEnd"/>
     </w:p>
     <w:p>
       <w:pPr>
@@ -681,7 +760,15 @@
         <w:t>Use Case</w:t>
       </w:r>
       <w:r>
-        <w:t>: Normalizing NetFlow Data</w:t>
+        <w:t xml:space="preserve">: Normalizing </w:t>
+      </w:r>
+      <w:proofErr w:type="spellStart"/>
+      <w:r>
+        <w:t>NetFlow</w:t>
+      </w:r>
+      <w:proofErr w:type="spellEnd"/>
+      <w:r>
+        <w:t xml:space="preserve"> Data</w:t>
       </w:r>
     </w:p>
     <w:p>
@@ -728,7 +815,15 @@
         <w:pStyle w:val="H2"/>
       </w:pPr>
       <w:r>
-        <w:t>Learning from our frequentist f</w:t>
+        <w:t xml:space="preserve">Learning from our </w:t>
+      </w:r>
+      <w:proofErr w:type="spellStart"/>
+      <w:r>
+        <w:t>frequentist</w:t>
+      </w:r>
+      <w:proofErr w:type="spellEnd"/>
+      <w:r>
+        <w:t xml:space="preserve"> f</w:t>
       </w:r>
       <w:r>
         <w:t>orefathers</w:t>
@@ -754,7 +849,15 @@
         <w:t xml:space="preserve"> and o</w:t>
       </w:r>
       <w:r>
-        <w:t>utgrowing the ABC method (ch. 2)</w:t>
+        <w:t>utgrowing the ABC method (</w:t>
+      </w:r>
+      <w:proofErr w:type="spellStart"/>
+      <w:r>
+        <w:t>ch.</w:t>
+      </w:r>
+      <w:proofErr w:type="spellEnd"/>
+      <w:r>
+        <w:t xml:space="preserve"> 2)</w:t>
       </w:r>
     </w:p>
     <w:p>
@@ -807,7 +910,15 @@
         <w:t>Use Case</w:t>
       </w:r>
       <w:r>
-        <w:t>: Whitehat statistics r</w:t>
+        <w:t xml:space="preserve">: </w:t>
+      </w:r>
+      <w:proofErr w:type="spellStart"/>
+      <w:r>
+        <w:t>Whitehat</w:t>
+      </w:r>
+      <w:proofErr w:type="spellEnd"/>
+      <w:r>
+        <w:t xml:space="preserve"> statistics r</w:t>
       </w:r>
       <w:r>
         <w:t>eport</w:t>
@@ -936,7 +1047,15 @@
         <w:t>Use Case</w:t>
       </w:r>
       <w:r>
-        <w:t>: Trustwave’s industry r</w:t>
+        <w:t xml:space="preserve">: </w:t>
+      </w:r>
+      <w:proofErr w:type="spellStart"/>
+      <w:r>
+        <w:t>Trustwave’s</w:t>
+      </w:r>
+      <w:proofErr w:type="spellEnd"/>
+      <w:r>
+        <w:t xml:space="preserve"> industry r</w:t>
       </w:r>
       <w:r>
         <w:t>eport</w:t>
@@ -981,18 +1100,18 @@
       <w:r>
         <w:t xml:space="preserve">Chapter 6: Breaking Up With Your </w:t>
       </w:r>
-      <w:commentRangeStart w:id="5"/>
+      <w:commentRangeStart w:id="4"/>
       <w:r>
         <w:t>Relational Database</w:t>
       </w:r>
-      <w:commentRangeEnd w:id="5"/>
+      <w:commentRangeEnd w:id="4"/>
       <w:r>
         <w:rPr>
           <w:rStyle w:val="CommentReference"/>
           <w:rFonts w:ascii="Times New Roman" w:hAnsi="Times New Roman" w:cs="Times New Roman"/>
           <w:b w:val="0"/>
         </w:rPr>
-        <w:commentReference w:id="5"/>
+        <w:commentReference w:id="4"/>
       </w:r>
     </w:p>
     <w:p>
@@ -1031,7 +1150,15 @@
         <w:t>Managing non-relational data (saying “Yes” t</w:t>
       </w:r>
       <w:r>
-        <w:t>o NoSQL)</w:t>
+        <w:t xml:space="preserve">o </w:t>
+      </w:r>
+      <w:proofErr w:type="spellStart"/>
+      <w:r>
+        <w:t>NoSQL</w:t>
+      </w:r>
+      <w:proofErr w:type="spellEnd"/>
+      <w:r>
+        <w:t>)</w:t>
       </w:r>
     </w:p>
     <w:p>
@@ -1046,12 +1173,43 @@
       <w:pPr>
         <w:pStyle w:val="H3"/>
       </w:pPr>
-      <w:r>
-        <w:t>Hadoop/PacketPig, MongoDB, Couch, Redis</w:t>
-      </w:r>
-      <w:r>
-        <w:t>, etc</w:t>
-      </w:r>
+      <w:proofErr w:type="spellStart"/>
+      <w:r>
+        <w:t>Hadoop</w:t>
+      </w:r>
+      <w:proofErr w:type="spellEnd"/>
+      <w:r>
+        <w:t>/</w:t>
+      </w:r>
+      <w:proofErr w:type="spellStart"/>
+      <w:r>
+        <w:t>PacketPig</w:t>
+      </w:r>
+      <w:proofErr w:type="spellEnd"/>
+      <w:r>
+        <w:t xml:space="preserve">, </w:t>
+      </w:r>
+      <w:proofErr w:type="spellStart"/>
+      <w:r>
+        <w:t>MongoDB</w:t>
+      </w:r>
+      <w:proofErr w:type="spellEnd"/>
+      <w:r>
+        <w:t xml:space="preserve">, Couch, </w:t>
+      </w:r>
+      <w:proofErr w:type="spellStart"/>
+      <w:r>
+        <w:t>Redis</w:t>
+      </w:r>
+      <w:proofErr w:type="spellEnd"/>
+      <w:r>
+        <w:t xml:space="preserve">, </w:t>
+      </w:r>
+      <w:proofErr w:type="spellStart"/>
+      <w:r>
+        <w:t>etc</w:t>
+      </w:r>
+      <w:proofErr w:type="spellEnd"/>
     </w:p>
     <w:p>
       <w:pPr>
@@ -1067,7 +1225,15 @@
         <w:t>: Storing</w:t>
       </w:r>
       <w:r>
-        <w:t xml:space="preserve"> and accessing netflow data (continuing ch.</w:t>
+        <w:t xml:space="preserve"> and accessing </w:t>
+      </w:r>
+      <w:proofErr w:type="spellStart"/>
+      <w:r>
+        <w:t>netflow</w:t>
+      </w:r>
+      <w:proofErr w:type="spellEnd"/>
+      <w:r>
+        <w:t xml:space="preserve"> data (continuing ch.</w:t>
       </w:r>
       <w:r>
         <w:t xml:space="preserve">3 </w:t>
@@ -1135,14 +1301,24 @@
         <w:t>Use Case</w:t>
       </w:r>
       <w:r>
-        <w:t>: Graphing trends in netflow data</w:t>
+        <w:t xml:space="preserve">: Graphing trends in </w:t>
+      </w:r>
+      <w:proofErr w:type="spellStart"/>
+      <w:r>
+        <w:t>netflow</w:t>
+      </w:r>
+      <w:proofErr w:type="spellEnd"/>
+      <w:r>
+        <w:t xml:space="preserve"> data</w:t>
       </w:r>
       <w:r>
         <w:t xml:space="preserve"> (expansion of </w:t>
       </w:r>
+      <w:proofErr w:type="spellStart"/>
       <w:r>
         <w:t>ch</w:t>
       </w:r>
+      <w:proofErr w:type="spellEnd"/>
       <w:r>
         <w:t xml:space="preserve"> 3 &amp; 6 analysis)</w:t>
       </w:r>
@@ -1183,9 +1359,11 @@
       <w:r>
         <w:t xml:space="preserve"> (expansion from </w:t>
       </w:r>
+      <w:proofErr w:type="spellStart"/>
       <w:r>
         <w:t>ch</w:t>
       </w:r>
+      <w:proofErr w:type="spellEnd"/>
       <w:r>
         <w:t xml:space="preserve"> 3)</w:t>
       </w:r>
@@ -1463,7 +1641,15 @@
         <w:t xml:space="preserve">: Detecting </w:t>
       </w:r>
       <w:r>
-        <w:t>and classifying malware with Naïeve Bayes n</w:t>
+        <w:t xml:space="preserve">and classifying malware with </w:t>
+      </w:r>
+      <w:proofErr w:type="spellStart"/>
+      <w:r>
+        <w:t>Naïeve</w:t>
+      </w:r>
+      <w:proofErr w:type="spellEnd"/>
+      <w:r>
+        <w:t xml:space="preserve"> Bayes n</w:t>
       </w:r>
       <w:r>
         <w:t>etworks</w:t>
@@ -1659,6 +1845,27 @@
       <w:r>
         <w:t>hinking, it does not replace it</w:t>
       </w:r>
+    </w:p>
+    <w:p>
+      <w:pPr>
+        <w:pStyle w:val="H1"/>
+      </w:pPr>
+      <w:r>
+        <w:t>Appendix</w:t>
+      </w:r>
+      <w:r>
+        <w:t xml:space="preserve">: </w:t>
+      </w:r>
+      <w:r>
+        <w:t>List of Data Prep/Cleaning tools</w:t>
+      </w:r>
+      <w:bookmarkStart w:id="5" w:name="_GoBack"/>
+      <w:bookmarkEnd w:id="5"/>
+    </w:p>
+    <w:p>
+      <w:pPr>
+        <w:pStyle w:val="Para"/>
+      </w:pPr>
     </w:p>
     <w:sectPr>
       <w:footnotePr>
@@ -1737,7 +1944,15 @@
         <w:annotationRef/>
       </w:r>
       <w:r>
-        <w:t xml:space="preserve">I think of the Mythbusters approach, they feel they can get a pretty good feel for their results without statistics, they are simply setting up an experiment and measuring and comparing. </w:t>
+        <w:t xml:space="preserve">I think of the </w:t>
+      </w:r>
+      <w:proofErr w:type="spellStart"/>
+      <w:r>
+        <w:t>Mythbusters</w:t>
+      </w:r>
+      <w:proofErr w:type="spellEnd"/>
+      <w:r>
+        <w:t xml:space="preserve"> approach, they feel they can get a pretty good feel for their results without statistics, they are simply setting up an experiment and measuring and comparing. </w:t>
       </w:r>
     </w:p>
   </w:comment>
@@ -1758,11 +1973,9 @@
       <w:r>
         <w:t>ething else, like in chapter 2 using the ABC + graphic method (histogram?).  Chapter 3 here is rather unpleasant but critical, must work in “solving through programming instead of math”</w:t>
       </w:r>
-      <w:bookmarkStart w:id="4" w:name="_GoBack"/>
-      <w:bookmarkEnd w:id="4"/>
     </w:p>
   </w:comment>
-  <w:comment w:id="5" w:author="Jay Jacobs" w:date="2013-05-30T15:15:00Z" w:initials="JJ">
+  <w:comment w:id="4" w:author="Jay Jacobs" w:date="2013-05-30T15:15:00Z" w:initials="JJ">
     <w:p>
       <w:pPr>
         <w:pStyle w:val="CommentText"/>
@@ -1774,7 +1987,15 @@
         <w:annotationRef/>
       </w:r>
       <w:r>
-        <w:t>How are we going to talk about SIEM technology?  We have it nowhere. - I think we want to focus on making the infosec person a bit more of a data scientist, not promoting SIEM.</w:t>
+        <w:t xml:space="preserve">How are we going to talk about SIEM technology?  We have it nowhere. - I think we want to focus on making the </w:t>
+      </w:r>
+      <w:proofErr w:type="spellStart"/>
+      <w:r>
+        <w:t>infosec</w:t>
+      </w:r>
+      <w:proofErr w:type="spellEnd"/>
+      <w:r>
+        <w:t xml:space="preserve"> person a bit more of a data scientist, not promoting SIEM.</w:t>
       </w:r>
     </w:p>
   </w:comment>
@@ -4643,6 +4864,7 @@
   <w:style w:type="character" w:default="1" w:styleId="DefaultParagraphFont">
     <w:name w:val="Default Paragraph Font"/>
     <w:uiPriority w:val="1"/>
+    <w:semiHidden/>
     <w:unhideWhenUsed/>
   </w:style>
   <w:style w:type="table" w:default="1" w:styleId="TableNormal">
@@ -13545,6 +13767,7 @@
   <w:style w:type="character" w:default="1" w:styleId="DefaultParagraphFont">
     <w:name w:val="Default Paragraph Font"/>
     <w:uiPriority w:val="1"/>
+    <w:semiHidden/>
     <w:unhideWhenUsed/>
   </w:style>
   <w:style w:type="table" w:default="1" w:styleId="TableNormal">
@@ -22454,7 +22677,7 @@
 </file>
 
 <file path=customXml/itemProps1.xml><?xml version="1.0" encoding="utf-8"?>
-<ds:datastoreItem xmlns:ds="http://schemas.openxmlformats.org/officeDocument/2006/customXml" ds:itemID="{BFF5AFBC-0EF1-6E40-928E-FD1AA0E1381B}">
+<ds:datastoreItem xmlns:ds="http://schemas.openxmlformats.org/officeDocument/2006/customXml" ds:itemID="{AD090075-7102-964F-93D8-6990D27FAB17}">
   <ds:schemaRefs>
     <ds:schemaRef ds:uri="http://schemas.openxmlformats.org/officeDocument/2006/bibliography"/>
   </ds:schemaRefs>

</xml_diff>